<commit_message>
Ajustes repositorio || PDF
</commit_message>
<xml_diff>
--- a/fuentes/COP_Unidad1_DU.docx
+++ b/fuentes/COP_Unidad1_DU.docx
@@ -569,7 +569,7 @@
           <w:r>
             <w:fldChar w:fldCharType="separate"/>
           </w:r>
-          <w:hyperlink w:anchor="_Toc178156443" w:history="1">
+          <w:hyperlink w:anchor="_Toc178241465" w:history="1">
             <w:r>
               <w:rPr>
                 <w:rStyle w:val="Hipervnculo"/>
@@ -596,7 +596,7 @@
                 <w:noProof/>
                 <w:webHidden/>
               </w:rPr>
-              <w:instrText xml:space="preserve"> PAGEREF _Toc178156443 \h </w:instrText>
+              <w:instrText xml:space="preserve"> PAGEREF _Toc178241465 \h </w:instrText>
             </w:r>
             <w:r>
               <w:rPr>
@@ -643,7 +643,7 @@
               <w14:ligatures w14:val="none"/>
             </w:rPr>
           </w:pPr>
-          <w:hyperlink w:anchor="_Toc178156444" w:history="1">
+          <w:hyperlink w:anchor="_Toc178241466" w:history="1">
             <w:r>
               <w:rPr>
                 <w:rStyle w:val="Hipervnculo"/>
@@ -688,7 +688,7 @@
                 <w:noProof/>
                 <w:webHidden/>
               </w:rPr>
-              <w:instrText xml:space="preserve"> PAGEREF _Toc178156444 \h </w:instrText>
+              <w:instrText xml:space="preserve"> PAGEREF _Toc178241466 \h </w:instrText>
             </w:r>
             <w:r>
               <w:rPr>
@@ -734,7 +734,7 @@
               <w14:ligatures w14:val="none"/>
             </w:rPr>
           </w:pPr>
-          <w:hyperlink w:anchor="_Toc178156445" w:history="1">
+          <w:hyperlink w:anchor="_Toc178241467" w:history="1">
             <w:r>
               <w:rPr>
                 <w:rStyle w:val="Hipervnculo"/>
@@ -761,7 +761,7 @@
                 <w:noProof/>
                 <w:webHidden/>
               </w:rPr>
-              <w:instrText xml:space="preserve"> PAGEREF _Toc178156445 \h </w:instrText>
+              <w:instrText xml:space="preserve"> PAGEREF _Toc178241467 \h </w:instrText>
             </w:r>
             <w:r>
               <w:rPr>
@@ -807,7 +807,7 @@
               <w14:ligatures w14:val="none"/>
             </w:rPr>
           </w:pPr>
-          <w:hyperlink w:anchor="_Toc178156446" w:history="1">
+          <w:hyperlink w:anchor="_Toc178241468" w:history="1">
             <w:r>
               <w:rPr>
                 <w:rStyle w:val="Hipervnculo"/>
@@ -834,7 +834,7 @@
                 <w:noProof/>
                 <w:webHidden/>
               </w:rPr>
-              <w:instrText xml:space="preserve"> PAGEREF _Toc178156446 \h </w:instrText>
+              <w:instrText xml:space="preserve"> PAGEREF _Toc178241468 \h </w:instrText>
             </w:r>
             <w:r>
               <w:rPr>
@@ -880,13 +880,13 @@
               <w14:ligatures w14:val="none"/>
             </w:rPr>
           </w:pPr>
-          <w:hyperlink w:anchor="_Toc178156447" w:history="1">
+          <w:hyperlink w:anchor="_Toc178241469" w:history="1">
             <w:r>
               <w:rPr>
                 <w:rStyle w:val="Hipervnculo"/>
                 <w:noProof/>
               </w:rPr>
-              <w:t>Ejes temáticos de la COP16</w:t>
+              <w:t>Participantes en la COP</w:t>
             </w:r>
             <w:r>
               <w:rPr>
@@ -907,7 +907,7 @@
                 <w:noProof/>
                 <w:webHidden/>
               </w:rPr>
-              <w:instrText xml:space="preserve"> PAGEREF _Toc178156447 \h </w:instrText>
+              <w:instrText xml:space="preserve"> PAGEREF _Toc178241469 \h </w:instrText>
             </w:r>
             <w:r>
               <w:rPr>
@@ -953,7 +953,7 @@
               <w14:ligatures w14:val="none"/>
             </w:rPr>
           </w:pPr>
-          <w:hyperlink w:anchor="_Toc178156448" w:history="1">
+          <w:hyperlink w:anchor="_Toc178241470" w:history="1">
             <w:r>
               <w:rPr>
                 <w:rStyle w:val="Hipervnculo"/>
@@ -980,7 +980,7 @@
                 <w:noProof/>
                 <w:webHidden/>
               </w:rPr>
-              <w:instrText xml:space="preserve"> PAGEREF _Toc178156448 \h </w:instrText>
+              <w:instrText xml:space="preserve"> PAGEREF _Toc178241470 \h </w:instrText>
             </w:r>
             <w:r>
               <w:rPr>
@@ -1026,7 +1026,7 @@
               <w14:ligatures w14:val="none"/>
             </w:rPr>
           </w:pPr>
-          <w:hyperlink w:anchor="_Toc178156449" w:history="1">
+          <w:hyperlink w:anchor="_Toc178241471" w:history="1">
             <w:r>
               <w:rPr>
                 <w:rStyle w:val="Hipervnculo"/>
@@ -1053,7 +1053,7 @@
                 <w:noProof/>
                 <w:webHidden/>
               </w:rPr>
-              <w:instrText xml:space="preserve"> PAGEREF _Toc178156449 \h </w:instrText>
+              <w:instrText xml:space="preserve"> PAGEREF _Toc178241471 \h </w:instrText>
             </w:r>
             <w:r>
               <w:rPr>
@@ -1099,7 +1099,7 @@
               <w14:ligatures w14:val="none"/>
             </w:rPr>
           </w:pPr>
-          <w:hyperlink w:anchor="_Toc178156450" w:history="1">
+          <w:hyperlink w:anchor="_Toc178241472" w:history="1">
             <w:r>
               <w:rPr>
                 <w:rStyle w:val="Hipervnculo"/>
@@ -1126,7 +1126,7 @@
                 <w:noProof/>
                 <w:webHidden/>
               </w:rPr>
-              <w:instrText xml:space="preserve"> PAGEREF _Toc178156450 \h </w:instrText>
+              <w:instrText xml:space="preserve"> PAGEREF _Toc178241472 \h </w:instrText>
             </w:r>
             <w:r>
               <w:rPr>
@@ -1172,7 +1172,7 @@
               <w14:ligatures w14:val="none"/>
             </w:rPr>
           </w:pPr>
-          <w:hyperlink w:anchor="_Toc178156451" w:history="1">
+          <w:hyperlink w:anchor="_Toc178241473" w:history="1">
             <w:r>
               <w:rPr>
                 <w:rStyle w:val="Hipervnculo"/>
@@ -1199,7 +1199,7 @@
                 <w:noProof/>
                 <w:webHidden/>
               </w:rPr>
-              <w:instrText xml:space="preserve"> PAGEREF _Toc178156451 \h </w:instrText>
+              <w:instrText xml:space="preserve"> PAGEREF _Toc178241473 \h </w:instrText>
             </w:r>
             <w:r>
               <w:rPr>
@@ -1245,7 +1245,7 @@
               <w14:ligatures w14:val="none"/>
             </w:rPr>
           </w:pPr>
-          <w:hyperlink w:anchor="_Toc178156452" w:history="1">
+          <w:hyperlink w:anchor="_Toc178241474" w:history="1">
             <w:r>
               <w:rPr>
                 <w:rStyle w:val="Hipervnculo"/>
@@ -1272,7 +1272,7 @@
                 <w:noProof/>
                 <w:webHidden/>
               </w:rPr>
-              <w:instrText xml:space="preserve"> PAGEREF _Toc178156452 \h </w:instrText>
+              <w:instrText xml:space="preserve"> PAGEREF _Toc178241474 \h </w:instrText>
             </w:r>
             <w:r>
               <w:rPr>
@@ -1318,7 +1318,7 @@
               <w14:ligatures w14:val="none"/>
             </w:rPr>
           </w:pPr>
-          <w:hyperlink w:anchor="_Toc178156453" w:history="1">
+          <w:hyperlink w:anchor="_Toc178241475" w:history="1">
             <w:r>
               <w:rPr>
                 <w:rStyle w:val="Hipervnculo"/>
@@ -1345,7 +1345,7 @@
                 <w:noProof/>
                 <w:webHidden/>
               </w:rPr>
-              <w:instrText xml:space="preserve"> PAGEREF _Toc178156453 \h </w:instrText>
+              <w:instrText xml:space="preserve"> PAGEREF _Toc178241475 \h </w:instrText>
             </w:r>
             <w:r>
               <w:rPr>
@@ -1391,7 +1391,7 @@
               <w14:ligatures w14:val="none"/>
             </w:rPr>
           </w:pPr>
-          <w:hyperlink w:anchor="_Toc178156454" w:history="1">
+          <w:hyperlink w:anchor="_Toc178241476" w:history="1">
             <w:r>
               <w:rPr>
                 <w:rStyle w:val="Hipervnculo"/>
@@ -1418,7 +1418,7 @@
                 <w:noProof/>
                 <w:webHidden/>
               </w:rPr>
-              <w:instrText xml:space="preserve"> PAGEREF _Toc178156454 \h </w:instrText>
+              <w:instrText xml:space="preserve"> PAGEREF _Toc178241476 \h </w:instrText>
             </w:r>
             <w:r>
               <w:rPr>
@@ -1464,7 +1464,7 @@
               <w14:ligatures w14:val="none"/>
             </w:rPr>
           </w:pPr>
-          <w:hyperlink w:anchor="_Toc178156455" w:history="1">
+          <w:hyperlink w:anchor="_Toc178241477" w:history="1">
             <w:r>
               <w:rPr>
                 <w:rStyle w:val="Hipervnculo"/>
@@ -1491,7 +1491,7 @@
                 <w:noProof/>
                 <w:webHidden/>
               </w:rPr>
-              <w:instrText xml:space="preserve"> PAGEREF _Toc178156455 \h </w:instrText>
+              <w:instrText xml:space="preserve"> PAGEREF _Toc178241477 \h </w:instrText>
             </w:r>
             <w:r>
               <w:rPr>
@@ -1537,7 +1537,7 @@
               <w14:ligatures w14:val="none"/>
             </w:rPr>
           </w:pPr>
-          <w:hyperlink w:anchor="_Toc178156456" w:history="1">
+          <w:hyperlink w:anchor="_Toc178241478" w:history="1">
             <w:r>
               <w:rPr>
                 <w:rStyle w:val="Hipervnculo"/>
@@ -1564,7 +1564,7 @@
                 <w:noProof/>
                 <w:webHidden/>
               </w:rPr>
-              <w:instrText xml:space="preserve"> PAGEREF _Toc178156456 \h </w:instrText>
+              <w:instrText xml:space="preserve"> PAGEREF _Toc178241478 \h </w:instrText>
             </w:r>
             <w:r>
               <w:rPr>
@@ -1611,7 +1611,7 @@
               <w14:ligatures w14:val="none"/>
             </w:rPr>
           </w:pPr>
-          <w:hyperlink w:anchor="_Toc178156457" w:history="1">
+          <w:hyperlink w:anchor="_Toc178241479" w:history="1">
             <w:r>
               <w:rPr>
                 <w:rStyle w:val="Hipervnculo"/>
@@ -1656,7 +1656,7 @@
                 <w:noProof/>
                 <w:webHidden/>
               </w:rPr>
-              <w:instrText xml:space="preserve"> PAGEREF _Toc178156457 \h </w:instrText>
+              <w:instrText xml:space="preserve"> PAGEREF _Toc178241479 \h </w:instrText>
             </w:r>
             <w:r>
               <w:rPr>
@@ -1702,7 +1702,7 @@
               <w14:ligatures w14:val="none"/>
             </w:rPr>
           </w:pPr>
-          <w:hyperlink w:anchor="_Toc178156458" w:history="1">
+          <w:hyperlink w:anchor="_Toc178241480" w:history="1">
             <w:r>
               <w:rPr>
                 <w:rStyle w:val="Hipervnculo"/>
@@ -1729,7 +1729,7 @@
                 <w:noProof/>
                 <w:webHidden/>
               </w:rPr>
-              <w:instrText xml:space="preserve"> PAGEREF _Toc178156458 \h </w:instrText>
+              <w:instrText xml:space="preserve"> PAGEREF _Toc178241480 \h </w:instrText>
             </w:r>
             <w:r>
               <w:rPr>
@@ -1749,7 +1749,7 @@
                 <w:noProof/>
                 <w:webHidden/>
               </w:rPr>
-              <w:t>18</w:t>
+              <w:t>17</w:t>
             </w:r>
             <w:r>
               <w:rPr>
@@ -1776,7 +1776,7 @@
               <w14:ligatures w14:val="none"/>
             </w:rPr>
           </w:pPr>
-          <w:hyperlink w:anchor="_Toc178156459" w:history="1">
+          <w:hyperlink w:anchor="_Toc178241481" w:history="1">
             <w:r>
               <w:rPr>
                 <w:rStyle w:val="Hipervnculo"/>
@@ -1821,7 +1821,7 @@
                 <w:noProof/>
                 <w:webHidden/>
               </w:rPr>
-              <w:instrText xml:space="preserve"> PAGEREF _Toc178156459 \h </w:instrText>
+              <w:instrText xml:space="preserve"> PAGEREF _Toc178241481 \h </w:instrText>
             </w:r>
             <w:r>
               <w:rPr>
@@ -1868,7 +1868,7 @@
               <w14:ligatures w14:val="none"/>
             </w:rPr>
           </w:pPr>
-          <w:hyperlink w:anchor="_Toc178156460" w:history="1">
+          <w:hyperlink w:anchor="_Toc178241482" w:history="1">
             <w:r>
               <w:rPr>
                 <w:rStyle w:val="Hipervnculo"/>
@@ -1913,7 +1913,7 @@
                 <w:noProof/>
                 <w:webHidden/>
               </w:rPr>
-              <w:instrText xml:space="preserve"> PAGEREF _Toc178156460 \h </w:instrText>
+              <w:instrText xml:space="preserve"> PAGEREF _Toc178241482 \h </w:instrText>
             </w:r>
             <w:r>
               <w:rPr>
@@ -1959,7 +1959,7 @@
               <w14:ligatures w14:val="none"/>
             </w:rPr>
           </w:pPr>
-          <w:hyperlink w:anchor="_Toc178156461" w:history="1">
+          <w:hyperlink w:anchor="_Toc178241483" w:history="1">
             <w:r>
               <w:rPr>
                 <w:rStyle w:val="Hipervnculo"/>
@@ -1986,7 +1986,7 @@
                 <w:noProof/>
                 <w:webHidden/>
               </w:rPr>
-              <w:instrText xml:space="preserve"> PAGEREF _Toc178156461 \h </w:instrText>
+              <w:instrText xml:space="preserve"> PAGEREF _Toc178241483 \h </w:instrText>
             </w:r>
             <w:r>
               <w:rPr>
@@ -2032,7 +2032,7 @@
               <w14:ligatures w14:val="none"/>
             </w:rPr>
           </w:pPr>
-          <w:hyperlink w:anchor="_Toc178156462" w:history="1">
+          <w:hyperlink w:anchor="_Toc178241484" w:history="1">
             <w:r>
               <w:rPr>
                 <w:rStyle w:val="Hipervnculo"/>
@@ -2059,7 +2059,7 @@
                 <w:noProof/>
                 <w:webHidden/>
               </w:rPr>
-              <w:instrText xml:space="preserve"> PAGEREF _Toc178156462 \h </w:instrText>
+              <w:instrText xml:space="preserve"> PAGEREF _Toc178241484 \h </w:instrText>
             </w:r>
             <w:r>
               <w:rPr>
@@ -2106,7 +2106,7 @@
               <w14:ligatures w14:val="none"/>
             </w:rPr>
           </w:pPr>
-          <w:hyperlink w:anchor="_Toc178156463" w:history="1">
+          <w:hyperlink w:anchor="_Toc178241485" w:history="1">
             <w:r>
               <w:rPr>
                 <w:rStyle w:val="Hipervnculo"/>
@@ -2151,7 +2151,7 @@
                 <w:noProof/>
                 <w:webHidden/>
               </w:rPr>
-              <w:instrText xml:space="preserve"> PAGEREF _Toc178156463 \h </w:instrText>
+              <w:instrText xml:space="preserve"> PAGEREF _Toc178241485 \h </w:instrText>
             </w:r>
             <w:r>
               <w:rPr>
@@ -2197,7 +2197,7 @@
               <w14:ligatures w14:val="none"/>
             </w:rPr>
           </w:pPr>
-          <w:hyperlink w:anchor="_Toc178156464" w:history="1">
+          <w:hyperlink w:anchor="_Toc178241486" w:history="1">
             <w:r>
               <w:rPr>
                 <w:rStyle w:val="Hipervnculo"/>
@@ -2224,7 +2224,7 @@
                 <w:noProof/>
                 <w:webHidden/>
               </w:rPr>
-              <w:instrText xml:space="preserve"> PAGEREF _Toc178156464 \h </w:instrText>
+              <w:instrText xml:space="preserve"> PAGEREF _Toc178241486 \h </w:instrText>
             </w:r>
             <w:r>
               <w:rPr>
@@ -2270,7 +2270,7 @@
               <w14:ligatures w14:val="none"/>
             </w:rPr>
           </w:pPr>
-          <w:hyperlink w:anchor="_Toc178156465" w:history="1">
+          <w:hyperlink w:anchor="_Toc178241487" w:history="1">
             <w:r>
               <w:rPr>
                 <w:rStyle w:val="Hipervnculo"/>
@@ -2297,7 +2297,7 @@
                 <w:noProof/>
                 <w:webHidden/>
               </w:rPr>
-              <w:instrText xml:space="preserve"> PAGEREF _Toc178156465 \h </w:instrText>
+              <w:instrText xml:space="preserve"> PAGEREF _Toc178241487 \h </w:instrText>
             </w:r>
             <w:r>
               <w:rPr>
@@ -2344,7 +2344,7 @@
               <w14:ligatures w14:val="none"/>
             </w:rPr>
           </w:pPr>
-          <w:hyperlink w:anchor="_Toc178156466" w:history="1">
+          <w:hyperlink w:anchor="_Toc178241488" w:history="1">
             <w:r>
               <w:rPr>
                 <w:rStyle w:val="Hipervnculo"/>
@@ -2372,27 +2372,13 @@
             </w:r>
             <w:r>
               <w:rPr>
-                <w:rStyle w:val="Hipervnculo"/>
-                <w:noProof/>
-              </w:rPr>
-              <w:t xml:space="preserve"> </w:t>
-            </w:r>
-            <w:r>
-              <w:rPr>
-                <w:rStyle w:val="Hipervnculo"/>
-                <w:noProof/>
+                <w:noProof/>
+                <w:webHidden/>
               </w:rPr>
               <w:tab/>
             </w:r>
             <w:r>
               <w:rPr>
-                <w:rStyle w:val="Hipervnculo"/>
-                <w:noProof/>
-              </w:rPr>
-              <w:tab/>
-            </w:r>
-            <w:r>
-              <w:rPr>
                 <w:noProof/>
                 <w:webHidden/>
               </w:rPr>
@@ -2403,7 +2389,7 @@
                 <w:noProof/>
                 <w:webHidden/>
               </w:rPr>
-              <w:instrText xml:space="preserve"> PAGEREF _Toc178156466 \h </w:instrText>
+              <w:instrText xml:space="preserve"> PAGEREF _Toc178241488 \h </w:instrText>
             </w:r>
             <w:r>
               <w:rPr>
@@ -2449,7 +2435,7 @@
               <w14:ligatures w14:val="none"/>
             </w:rPr>
           </w:pPr>
-          <w:hyperlink w:anchor="_Toc178156467" w:history="1">
+          <w:hyperlink w:anchor="_Toc178241489" w:history="1">
             <w:r>
               <w:rPr>
                 <w:rStyle w:val="Hipervnculo"/>
@@ -2476,7 +2462,7 @@
                 <w:noProof/>
                 <w:webHidden/>
               </w:rPr>
-              <w:instrText xml:space="preserve"> PAGEREF _Toc178156467 \h </w:instrText>
+              <w:instrText xml:space="preserve"> PAGEREF _Toc178241489 \h </w:instrText>
             </w:r>
             <w:r>
               <w:rPr>
@@ -2522,7 +2508,7 @@
               <w14:ligatures w14:val="none"/>
             </w:rPr>
           </w:pPr>
-          <w:hyperlink w:anchor="_Toc178156468" w:history="1">
+          <w:hyperlink w:anchor="_Toc178241490" w:history="1">
             <w:r>
               <w:rPr>
                 <w:rStyle w:val="Hipervnculo"/>
@@ -2549,7 +2535,7 @@
                 <w:noProof/>
                 <w:webHidden/>
               </w:rPr>
-              <w:instrText xml:space="preserve"> PAGEREF _Toc178156468 \h </w:instrText>
+              <w:instrText xml:space="preserve"> PAGEREF _Toc178241490 \h </w:instrText>
             </w:r>
             <w:r>
               <w:rPr>
@@ -2595,7 +2581,7 @@
               <w14:ligatures w14:val="none"/>
             </w:rPr>
           </w:pPr>
-          <w:hyperlink w:anchor="_Toc178156469" w:history="1">
+          <w:hyperlink w:anchor="_Toc178241491" w:history="1">
             <w:r>
               <w:rPr>
                 <w:rStyle w:val="Hipervnculo"/>
@@ -2622,7 +2608,7 @@
                 <w:noProof/>
                 <w:webHidden/>
               </w:rPr>
-              <w:instrText xml:space="preserve"> PAGEREF _Toc178156469 \h </w:instrText>
+              <w:instrText xml:space="preserve"> PAGEREF _Toc178241491 \h </w:instrText>
             </w:r>
             <w:r>
               <w:rPr>
@@ -2668,7 +2654,7 @@
               <w14:ligatures w14:val="none"/>
             </w:rPr>
           </w:pPr>
-          <w:hyperlink w:anchor="_Toc178156470" w:history="1">
+          <w:hyperlink w:anchor="_Toc178241492" w:history="1">
             <w:r>
               <w:rPr>
                 <w:rStyle w:val="Hipervnculo"/>
@@ -2695,7 +2681,7 @@
                 <w:noProof/>
                 <w:webHidden/>
               </w:rPr>
-              <w:instrText xml:space="preserve"> PAGEREF _Toc178156470 \h </w:instrText>
+              <w:instrText xml:space="preserve"> PAGEREF _Toc178241492 \h </w:instrText>
             </w:r>
             <w:r>
               <w:rPr>
@@ -2741,7 +2727,7 @@
               <w14:ligatures w14:val="none"/>
             </w:rPr>
           </w:pPr>
-          <w:hyperlink w:anchor="_Toc178156471" w:history="1">
+          <w:hyperlink w:anchor="_Toc178241493" w:history="1">
             <w:r>
               <w:rPr>
                 <w:rStyle w:val="Hipervnculo"/>
@@ -2768,7 +2754,7 @@
                 <w:noProof/>
                 <w:webHidden/>
               </w:rPr>
-              <w:instrText xml:space="preserve"> PAGEREF _Toc178156471 \h </w:instrText>
+              <w:instrText xml:space="preserve"> PAGEREF _Toc178241493 \h </w:instrText>
             </w:r>
             <w:r>
               <w:rPr>
@@ -2814,7 +2800,7 @@
               <w14:ligatures w14:val="none"/>
             </w:rPr>
           </w:pPr>
-          <w:hyperlink w:anchor="_Toc178156472" w:history="1">
+          <w:hyperlink w:anchor="_Toc178241494" w:history="1">
             <w:r>
               <w:rPr>
                 <w:rStyle w:val="Hipervnculo"/>
@@ -2841,7 +2827,7 @@
                 <w:noProof/>
                 <w:webHidden/>
               </w:rPr>
-              <w:instrText xml:space="preserve"> PAGEREF _Toc178156472 \h </w:instrText>
+              <w:instrText xml:space="preserve"> PAGEREF _Toc178241494 \h </w:instrText>
             </w:r>
             <w:r>
               <w:rPr>
@@ -2887,7 +2873,7 @@
               <w14:ligatures w14:val="none"/>
             </w:rPr>
           </w:pPr>
-          <w:hyperlink w:anchor="_Toc178156473" w:history="1">
+          <w:hyperlink w:anchor="_Toc178241495" w:history="1">
             <w:r>
               <w:rPr>
                 <w:rStyle w:val="Hipervnculo"/>
@@ -2914,7 +2900,7 @@
                 <w:noProof/>
                 <w:webHidden/>
               </w:rPr>
-              <w:instrText xml:space="preserve"> PAGEREF _Toc178156473 \h </w:instrText>
+              <w:instrText xml:space="preserve"> PAGEREF _Toc178241495 \h </w:instrText>
             </w:r>
             <w:r>
               <w:rPr>
@@ -2946,6 +2932,12 @@
           </w:hyperlink>
         </w:p>
         <w:p>
+          <w:pPr>
+            <w:pStyle w:val="TDC1"/>
+            <w:tabs>
+              <w:tab w:val="right" w:leader="dot" w:pos="9962"/>
+            </w:tabs>
+          </w:pPr>
           <w:r>
             <w:rPr>
               <w:b/>
@@ -2972,7 +2964,7 @@
       <w:pPr>
         <w:pStyle w:val="Titulosgenerales"/>
       </w:pPr>
-      <w:bookmarkStart w:id="0" w:name="_Toc178156443"/>
+      <w:bookmarkStart w:id="0" w:name="_Toc178241465"/>
       <w:r>
         <w:lastRenderedPageBreak/>
         <w:t>Introducción</w:t>
@@ -3001,7 +2993,7 @@
       <w:pPr>
         <w:pStyle w:val="Ttulo1"/>
       </w:pPr>
-      <w:bookmarkStart w:id="1" w:name="_Toc178156444"/>
+      <w:bookmarkStart w:id="1" w:name="_Toc178241466"/>
       <w:r>
         <w:lastRenderedPageBreak/>
         <w:t>¿Qué es la COP de Biodiversidad?</w:t>
@@ -3082,7 +3074,19 @@
         <w:rPr>
           <w:lang w:eastAsia="es-CO"/>
         </w:rPr>
-        <w:t>s extendemos una cordial invitación a visualizar el siguiente video, donde se brinda una explicación detallada sobre la importancia de la COP16, sus objetivos clave, y los temas que serán tratados en este evento internacional enfocado en la protección de la biodiversidad y la sostenibilidad global.</w:t>
+        <w:t xml:space="preserve">s extendemos una cordial invitación a </w:t>
+      </w:r>
+      <w:r>
+        <w:rPr>
+          <w:lang w:eastAsia="es-CO"/>
+        </w:rPr>
+        <w:t>consult</w:t>
+      </w:r>
+      <w:r>
+        <w:rPr>
+          <w:lang w:eastAsia="es-CO"/>
+        </w:rPr>
+        <w:t>ar el siguiente video, donde se brinda una explicación detallada sobre la importancia de la COP16, sus objetivos clave, y los temas que serán tratados en este evento internacional enfocado en la protección de la biodiversidad y la sostenibilidad global.</w:t>
       </w:r>
     </w:p>
     <w:p>
@@ -3229,11 +3233,6 @@
         <w:rPr>
           <w:color w:val="000000" w:themeColor="text1"/>
         </w:rPr>
-      </w:r>
-      <w:r>
-        <w:rPr>
-          <w:color w:val="000000" w:themeColor="text1"/>
-        </w:rPr>
         <w:fldChar w:fldCharType="separate"/>
       </w:r>
       <w:r>
@@ -3547,7 +3546,7 @@
       <w:pPr>
         <w:pStyle w:val="Ttulo3"/>
       </w:pPr>
-      <w:bookmarkStart w:id="3" w:name="_Toc178156445"/>
+      <w:bookmarkStart w:id="3" w:name="_Toc178241467"/>
       <w:bookmarkEnd w:id="2"/>
       <w:r>
         <w:lastRenderedPageBreak/>
@@ -3779,65 +3778,105 @@
     </w:p>
     <w:p>
       <w:pPr>
-        <w:pStyle w:val="Ttulo4"/>
-      </w:pPr>
-      <w:r>
-        <w:t>Pódcast</w:t>
-      </w:r>
-    </w:p>
-    <w:p>
-      <w:pPr>
-        <w:rPr>
-          <w:lang w:eastAsia="es-CO"/>
-        </w:rPr>
-      </w:pPr>
-      <w:r>
-        <w:rPr>
-          <w:lang w:eastAsia="es-CO"/>
-        </w:rPr>
-        <w:t xml:space="preserve">Se invita a escuchar el pódcast </w:t>
-      </w:r>
-      <w:r>
-        <w:rPr>
-          <w:lang w:eastAsia="es-CO"/>
-        </w:rPr>
-        <w:t>La Flor del Inírida y su misión especial</w:t>
-      </w:r>
-      <w:r>
-        <w:rPr>
-          <w:lang w:eastAsia="es-CO"/>
-        </w:rPr>
-        <w:t xml:space="preserve">, un relato que explora la importancia de la biodiversidad y los esfuerzos globales para proteger el entorno natural. A través de las voces de </w:t>
-      </w:r>
-      <w:proofErr w:type="spellStart"/>
-      <w:r>
-        <w:rPr>
-          <w:lang w:eastAsia="es-CO"/>
-        </w:rPr>
-        <w:t>Asusena</w:t>
-      </w:r>
-      <w:proofErr w:type="spellEnd"/>
-      <w:r>
-        <w:rPr>
-          <w:lang w:eastAsia="es-CO"/>
-        </w:rPr>
-        <w:t xml:space="preserve"> y Don Campos, se presenta la historia de cómo la flor del Inírida asume una misión especial para enseñar a los más jóvenes sobre la COP16 y la relevancia de preservar la vida en todas sus formas.</w:t>
-      </w:r>
-    </w:p>
-    <w:p>
-      <w:pPr>
+        <w:rPr>
+          <w:lang w:eastAsia="es-CO"/>
+        </w:rPr>
+      </w:pPr>
+      <w:r>
+        <w:rPr>
+          <w:lang w:eastAsia="es-CO"/>
+        </w:rPr>
+        <w:t>A continuación</w:t>
+      </w:r>
+      <w:r>
+        <w:rPr>
+          <w:lang w:eastAsia="es-CO"/>
+        </w:rPr>
+        <w:t>,</w:t>
+      </w:r>
+      <w:r>
+        <w:rPr>
+          <w:lang w:eastAsia="es-CO"/>
+        </w:rPr>
+        <w:t xml:space="preserve"> se presenta</w:t>
+      </w:r>
+      <w:r>
+        <w:rPr>
+          <w:lang w:eastAsia="es-CO"/>
+        </w:rPr>
+        <w:t xml:space="preserve"> </w:t>
+      </w:r>
+      <w:r>
+        <w:rPr>
+          <w:lang w:eastAsia="es-CO"/>
+        </w:rPr>
+        <w:t>el</w:t>
+      </w:r>
+      <w:r>
+        <w:rPr>
+          <w:lang w:eastAsia="es-CO"/>
+        </w:rPr>
+        <w:t xml:space="preserve"> relato </w:t>
+      </w:r>
+      <w:r>
         <w:rPr>
           <w:b/>
           <w:bCs/>
           <w:lang w:eastAsia="es-CO"/>
         </w:rPr>
-      </w:pPr>
-      <w:r>
+        <w:t>La Flor del Inírida y su misión especial</w:t>
+      </w:r>
+      <w:r>
+        <w:rPr>
+          <w:lang w:eastAsia="es-CO"/>
+        </w:rPr>
+        <w:t xml:space="preserve"> </w:t>
+      </w:r>
+      <w:r>
+        <w:rPr>
+          <w:lang w:eastAsia="es-CO"/>
+        </w:rPr>
+        <w:t xml:space="preserve">que explora la importancia de la biodiversidad y los esfuerzos globales para proteger el entorno natural. A través de </w:t>
+      </w:r>
+      <w:r>
+        <w:rPr>
+          <w:lang w:eastAsia="es-CO"/>
+        </w:rPr>
+        <w:t xml:space="preserve">esta </w:t>
+      </w:r>
+      <w:r>
+        <w:rPr>
+          <w:lang w:eastAsia="es-CO"/>
+        </w:rPr>
+        <w:t xml:space="preserve">historia </w:t>
+      </w:r>
+      <w:r>
+        <w:rPr>
+          <w:lang w:eastAsia="es-CO"/>
+        </w:rPr>
+        <w:t>se relata</w:t>
+      </w:r>
+      <w:r>
+        <w:rPr>
+          <w:lang w:eastAsia="es-CO"/>
+        </w:rPr>
+        <w:t xml:space="preserve"> cómo la flor del Inírida asume una misión especial para enseñar a los más jóvenes sobre la COP16 y la relevancia de preservar la vida en todas sus formas.</w:t>
+      </w:r>
+    </w:p>
+    <w:p>
+      <w:pPr>
         <w:rPr>
           <w:b/>
           <w:bCs/>
           <w:lang w:eastAsia="es-CO"/>
         </w:rPr>
+      </w:pPr>
+      <w:r>
+        <w:rPr>
+          <w:b/>
+          <w:bCs/>
+          <w:lang w:eastAsia="es-CO"/>
+        </w:rPr>
         <w:t>La Flor del Inírida y su misión especial</w:t>
       </w:r>
     </w:p>
@@ -3948,7 +3987,7 @@
       <w:pPr>
         <w:pStyle w:val="Ttulo3"/>
       </w:pPr>
-      <w:bookmarkStart w:id="4" w:name="_Toc178156446"/>
+      <w:bookmarkStart w:id="4" w:name="_Toc178241468"/>
       <w:r>
         <w:t>Proceso de toma de decisiones en la COP</w:t>
       </w:r>
@@ -4261,9 +4300,9 @@
       <w:pPr>
         <w:pStyle w:val="Ttulo3"/>
       </w:pPr>
-      <w:bookmarkStart w:id="5" w:name="_Toc178156447"/>
-      <w:r>
-        <w:t>Ejes temáticos de la COP16</w:t>
+      <w:bookmarkStart w:id="5" w:name="_Toc178241469"/>
+      <w:r>
+        <w:t>Participantes en la COP</w:t>
       </w:r>
       <w:bookmarkEnd w:id="5"/>
     </w:p>
@@ -4428,7 +4467,7 @@
       <w:pPr>
         <w:pStyle w:val="Ttulo3"/>
       </w:pPr>
-      <w:bookmarkStart w:id="6" w:name="_Toc178156448"/>
+      <w:bookmarkStart w:id="6" w:name="_Toc178241470"/>
       <w:r>
         <w:lastRenderedPageBreak/>
         <w:t>Órganos de apoyo</w:t>
@@ -4526,7 +4565,7 @@
       <w:pPr>
         <w:pStyle w:val="Ttulo3"/>
       </w:pPr>
-      <w:bookmarkStart w:id="7" w:name="_Toc178156449"/>
+      <w:bookmarkStart w:id="7" w:name="_Toc178241471"/>
       <w:r>
         <w:t>Importancia del proceso de toma de decisiones</w:t>
       </w:r>
@@ -4603,7 +4642,7 @@
       <w:pPr>
         <w:pStyle w:val="Ttulo3"/>
       </w:pPr>
-      <w:bookmarkStart w:id="8" w:name="_Toc178156450"/>
+      <w:bookmarkStart w:id="8" w:name="_Toc178241472"/>
       <w:r>
         <w:t>Marco Mundial de Biodiversidad de Kunming-Montreal</w:t>
       </w:r>
@@ -4733,7 +4772,7 @@
       <w:pPr>
         <w:pStyle w:val="Ttulo3"/>
       </w:pPr>
-      <w:bookmarkStart w:id="9" w:name="_Toc178156451"/>
+      <w:bookmarkStart w:id="9" w:name="_Toc178241473"/>
       <w:r>
         <w:t>Recursos genéticos y su importancia</w:t>
       </w:r>
@@ -4769,7 +4808,7 @@
       <w:pPr>
         <w:pStyle w:val="Ttulo3"/>
       </w:pPr>
-      <w:bookmarkStart w:id="10" w:name="_Toc178156452"/>
+      <w:bookmarkStart w:id="10" w:name="_Toc178241474"/>
       <w:r>
         <w:lastRenderedPageBreak/>
         <w:t>Paz con la naturaleza: un enfoque clave de la COP16</w:t>
@@ -4806,7 +4845,7 @@
       <w:pPr>
         <w:pStyle w:val="Ttulo3"/>
       </w:pPr>
-      <w:bookmarkStart w:id="11" w:name="_Toc178156453"/>
+      <w:bookmarkStart w:id="11" w:name="_Toc178241475"/>
       <w:r>
         <w:t>Innovación y tecnología en pro de la biodiversidad</w:t>
       </w:r>
@@ -4829,7 +4868,7 @@
       <w:pPr>
         <w:pStyle w:val="Ttulo3"/>
       </w:pPr>
-      <w:bookmarkStart w:id="12" w:name="_Toc178156454"/>
+      <w:bookmarkStart w:id="12" w:name="_Toc178241476"/>
       <w:r>
         <w:t>Acciones ciudadanas</w:t>
       </w:r>
@@ -4897,7 +4936,7 @@
       <w:pPr>
         <w:pStyle w:val="Ttulo3"/>
       </w:pPr>
-      <w:bookmarkStart w:id="13" w:name="_Toc178156455"/>
+      <w:bookmarkStart w:id="13" w:name="_Toc178241477"/>
       <w:r>
         <w:t>Compromisos de Colombia en la COP16</w:t>
       </w:r>
@@ -4992,7 +5031,7 @@
       <w:pPr>
         <w:pStyle w:val="Ttulo3"/>
       </w:pPr>
-      <w:bookmarkStart w:id="14" w:name="_Toc178156456"/>
+      <w:bookmarkStart w:id="14" w:name="_Toc178241478"/>
       <w:r>
         <w:t>Metas para 2030</w:t>
       </w:r>
@@ -5479,7 +5518,7 @@
       <w:pPr>
         <w:pStyle w:val="Ttulo1"/>
       </w:pPr>
-      <w:bookmarkStart w:id="15" w:name="_Toc178156457"/>
+      <w:bookmarkStart w:id="15" w:name="_Toc178241479"/>
       <w:r>
         <w:lastRenderedPageBreak/>
         <w:t>La biodiversidad y sus niveles</w:t>
@@ -5959,79 +5998,77 @@
     </w:p>
     <w:p>
       <w:pPr>
-        <w:pStyle w:val="Ttulo4"/>
-      </w:pPr>
-      <w:r>
-        <w:t>Pódcast</w:t>
-      </w:r>
-    </w:p>
-    <w:p>
-      <w:pPr>
-        <w:rPr>
-          <w:lang w:val="es-419" w:eastAsia="es-CO"/>
-        </w:rPr>
-      </w:pPr>
-      <w:r>
-        <w:rPr>
-          <w:lang w:val="es-419" w:eastAsia="es-CO"/>
-        </w:rPr>
-        <w:t xml:space="preserve">Se </w:t>
-      </w:r>
-      <w:r>
-        <w:rPr>
-          <w:lang w:val="es-419" w:eastAsia="es-CO"/>
-        </w:rPr>
-        <w:t xml:space="preserve">extiende una cordial invitación a escuchar el pódcast </w:t>
-      </w:r>
-      <w:r>
-        <w:rPr>
-          <w:lang w:val="es-419" w:eastAsia="es-CO"/>
-        </w:rPr>
-        <w:t>La importancia de la biodiversidad</w:t>
-      </w:r>
-      <w:r>
-        <w:rPr>
-          <w:lang w:val="es-419" w:eastAsia="es-CO"/>
-        </w:rPr>
-        <w:t xml:space="preserve">, un viaje sonoro que explora el valor de la biodiversidad y su protección en el marco de la COP16. A través de los personajes de </w:t>
-      </w:r>
-      <w:proofErr w:type="spellStart"/>
-      <w:r>
-        <w:rPr>
-          <w:lang w:val="es-419" w:eastAsia="es-CO"/>
-        </w:rPr>
-        <w:t>Asusena</w:t>
-      </w:r>
-      <w:proofErr w:type="spellEnd"/>
-      <w:r>
-        <w:rPr>
-          <w:lang w:val="es-419" w:eastAsia="es-CO"/>
-        </w:rPr>
-        <w:t xml:space="preserve"> y Don Campos, se cuenta cómo cada ser vivo en la tierra cumple un rol fundamental en el equilibrio de los ecosistemas.</w:t>
-      </w:r>
-    </w:p>
-    <w:p>
-      <w:pPr>
+        <w:rPr>
+          <w:lang w:val="es-419" w:eastAsia="es-CO"/>
+        </w:rPr>
+      </w:pPr>
+      <w:r>
+        <w:rPr>
+          <w:lang w:val="es-419" w:eastAsia="es-CO"/>
+        </w:rPr>
+        <w:t xml:space="preserve">En el relato </w:t>
+      </w:r>
+      <w:r>
         <w:rPr>
           <w:b/>
           <w:bCs/>
           <w:lang w:val="es-419" w:eastAsia="es-CO"/>
         </w:rPr>
-      </w:pPr>
-      <w:r>
+        <w:t>La importancia de la biodiversidad</w:t>
+      </w:r>
+      <w:r>
+        <w:rPr>
+          <w:lang w:val="es-419" w:eastAsia="es-CO"/>
+        </w:rPr>
+        <w:t xml:space="preserve">, </w:t>
+      </w:r>
+      <w:r>
+        <w:rPr>
+          <w:lang w:val="es-419" w:eastAsia="es-CO"/>
+        </w:rPr>
+        <w:t xml:space="preserve">se </w:t>
+      </w:r>
+      <w:r>
+        <w:rPr>
+          <w:lang w:val="es-419" w:eastAsia="es-CO"/>
+        </w:rPr>
+        <w:t>explora el valor de la biodiversidad y su protección en el marco de la COP16</w:t>
+      </w:r>
+      <w:r>
+        <w:rPr>
+          <w:lang w:val="es-419" w:eastAsia="es-CO"/>
+        </w:rPr>
+        <w:t xml:space="preserve"> y</w:t>
+      </w:r>
+      <w:r>
+        <w:rPr>
+          <w:lang w:val="es-419" w:eastAsia="es-CO"/>
+        </w:rPr>
+        <w:t xml:space="preserve"> se cuenta cómo cada ser vivo en la tierra cumple un rol fundamental en el equilibrio de los ecosistemas.</w:t>
+      </w:r>
+    </w:p>
+    <w:p>
+      <w:pPr>
         <w:rPr>
           <w:b/>
           <w:bCs/>
           <w:lang w:val="es-419" w:eastAsia="es-CO"/>
         </w:rPr>
-        <w:t xml:space="preserve">La </w:t>
-      </w:r>
+      </w:pPr>
       <w:r>
         <w:rPr>
           <w:b/>
           <w:bCs/>
           <w:lang w:val="es-419" w:eastAsia="es-CO"/>
         </w:rPr>
+        <w:t xml:space="preserve">La </w:t>
+      </w:r>
+      <w:r>
+        <w:rPr>
+          <w:b/>
+          <w:bCs/>
+          <w:lang w:val="es-419" w:eastAsia="es-CO"/>
+        </w:rPr>
         <w:t>importancia de la biodiversidad</w:t>
       </w:r>
     </w:p>
@@ -6057,7 +6094,7 @@
         <w:rPr>
           <w:lang w:val="es-419" w:eastAsia="es-CO"/>
         </w:rPr>
-        <w:t xml:space="preserve">ué es la biodiversidad?”, preguntó un pequeño mono curioso que había estado escuchando atentamente. </w:t>
+        <w:t xml:space="preserve">ué es la biodiversidad?, preguntó un pequeño mono curioso que había estado escuchando atentamente. </w:t>
       </w:r>
     </w:p>
     <w:p>
@@ -6120,31 +6157,49 @@
         <w:rPr>
           <w:lang w:val="es-419" w:eastAsia="es-CO"/>
         </w:rPr>
-        <w:t xml:space="preserve">“La biodiversidad es como una gran orquesta”, Cada músico (o especie) tiene su propio instrumento (o rol). Si un músico deja de tocar, la música no será tan hermosa. Por eso, necesitamos cuidar de todas las especies y sus hábitats. </w:t>
+        <w:t xml:space="preserve">“La biodiversidad es como una gran orquesta”, </w:t>
+      </w:r>
+      <w:r>
+        <w:rPr>
+          <w:lang w:val="es-419" w:eastAsia="es-CO"/>
+        </w:rPr>
+        <w:t>c</w:t>
+      </w:r>
+      <w:r>
+        <w:rPr>
+          <w:lang w:val="es-419" w:eastAsia="es-CO"/>
+        </w:rPr>
+        <w:t xml:space="preserve">ada músico (o especie) tiene su propio instrumento (o rol). Si un músico deja de tocar, la música no será tan hermosa. Por eso, necesitamos cuidar de todas las especies y sus hábitats. </w:t>
       </w:r>
     </w:p>
     <w:p>
       <w:pPr>
         <w:pStyle w:val="Ttulo3"/>
       </w:pPr>
-      <w:bookmarkStart w:id="16" w:name="_Toc178156458"/>
-      <w:r>
+      <w:bookmarkStart w:id="16" w:name="_Toc178241480"/>
+      <w:r>
+        <w:t>Los regalos que da la naturaleza para vivir</w:t>
+      </w:r>
+      <w:bookmarkEnd w:id="16"/>
+    </w:p>
+    <w:p>
+      <w:pPr>
+        <w:rPr>
+          <w:lang w:val="es-419" w:eastAsia="es-CO"/>
+        </w:rPr>
+      </w:pPr>
+      <w:r>
+        <w:rPr>
+          <w:lang w:val="es-419" w:eastAsia="es-CO"/>
+        </w:rPr>
+        <w:t xml:space="preserve">La naturaleza proporciona numerosos beneficios que son cruciales para nuestra supervivencia y bienestar. Comprender estas contribuciones ayudan a valorar y proteger nuestro entorno natural, asegurando que estas valiosas funciones continúen </w:t>
+      </w:r>
+      <w:r>
+        <w:rPr>
+          <w:lang w:val="es-419" w:eastAsia="es-CO"/>
+        </w:rPr>
         <w:lastRenderedPageBreak/>
-        <w:t>Los regalos que da la naturaleza para vivir</w:t>
-      </w:r>
-      <w:bookmarkEnd w:id="16"/>
-    </w:p>
-    <w:p>
-      <w:pPr>
-        <w:rPr>
-          <w:lang w:val="es-419" w:eastAsia="es-CO"/>
-        </w:rPr>
-      </w:pPr>
-      <w:r>
-        <w:rPr>
-          <w:lang w:val="es-419" w:eastAsia="es-CO"/>
-        </w:rPr>
-        <w:t>La naturaleza proporciona numerosos beneficios que son cruciales para nuestra supervivencia y bienestar. Comprender estas contribuciones ayudan a valorar y proteger nuestro entorno natural, asegurando que estas valiosas funciones continúen beneficiándonos a nosotros y a las futuras generaciones. Aquí explicamos de manera sencilla cómo la naturaleza contribuye a nuestra vida. Estos regalos los hemos organizado en tres categorías: material, inmaterial y de regulación.</w:t>
+        <w:t>beneficiándonos a nosotros y a las futuras generaciones. Aquí explicamos de manera sencilla cómo la naturaleza contribuye a nuestra vida. Estos regalos los hemos organizado en tres categorías: material, inmaterial y de regulación.</w:t>
       </w:r>
     </w:p>
     <w:p>
@@ -6336,33 +6391,6 @@
     </w:p>
     <w:p>
       <w:pPr>
-        <w:pStyle w:val="Prrafodelista"/>
-        <w:ind w:left="1429" w:firstLine="0"/>
-        <w:rPr>
-          <w:lang w:val="es-419" w:eastAsia="es-CO"/>
-        </w:rPr>
-      </w:pPr>
-    </w:p>
-    <w:p>
-      <w:pPr>
-        <w:pStyle w:val="Prrafodelista"/>
-        <w:ind w:left="1429" w:firstLine="0"/>
-        <w:rPr>
-          <w:lang w:val="es-419" w:eastAsia="es-CO"/>
-        </w:rPr>
-      </w:pPr>
-    </w:p>
-    <w:p>
-      <w:pPr>
-        <w:pStyle w:val="Prrafodelista"/>
-        <w:ind w:left="1429" w:firstLine="0"/>
-        <w:rPr>
-          <w:lang w:val="es-419" w:eastAsia="es-CO"/>
-        </w:rPr>
-      </w:pPr>
-    </w:p>
-    <w:p>
-      <w:pPr>
         <w:rPr>
           <w:b/>
           <w:bCs/>
@@ -6375,7 +6403,6 @@
           <w:bCs/>
           <w:lang w:val="es-419" w:eastAsia="es-CO"/>
         </w:rPr>
-        <w:lastRenderedPageBreak/>
         <w:t>Inmaterial</w:t>
       </w:r>
     </w:p>
@@ -6432,6 +6459,24 @@
     <w:p>
       <w:pPr>
         <w:pStyle w:val="Prrafodelista"/>
+        <w:ind w:left="1429" w:firstLine="0"/>
+        <w:rPr>
+          <w:lang w:val="es-419" w:eastAsia="es-CO"/>
+        </w:rPr>
+      </w:pPr>
+    </w:p>
+    <w:p>
+      <w:pPr>
+        <w:pStyle w:val="Prrafodelista"/>
+        <w:ind w:left="1429" w:firstLine="0"/>
+        <w:rPr>
+          <w:lang w:val="es-419" w:eastAsia="es-CO"/>
+        </w:rPr>
+      </w:pPr>
+    </w:p>
+    <w:p>
+      <w:pPr>
+        <w:pStyle w:val="Prrafodelista"/>
         <w:numPr>
           <w:ilvl w:val="0"/>
           <w:numId w:val="12"/>
@@ -6448,6 +6493,7 @@
           <w:bCs/>
           <w:lang w:val="es-419" w:eastAsia="es-CO"/>
         </w:rPr>
+        <w:lastRenderedPageBreak/>
         <w:t>Identidad nacional y cultural</w:t>
       </w:r>
     </w:p>
@@ -6652,15 +6698,6 @@
     <w:p>
       <w:pPr>
         <w:pStyle w:val="Prrafodelista"/>
-        <w:ind w:left="1429" w:firstLine="0"/>
-        <w:rPr>
-          <w:lang w:val="es-419" w:eastAsia="es-CO"/>
-        </w:rPr>
-      </w:pPr>
-    </w:p>
-    <w:p>
-      <w:pPr>
-        <w:pStyle w:val="Prrafodelista"/>
         <w:numPr>
           <w:ilvl w:val="0"/>
           <w:numId w:val="12"/>
@@ -6677,7 +6714,6 @@
           <w:bCs/>
           <w:lang w:val="es-419" w:eastAsia="es-CO"/>
         </w:rPr>
-        <w:lastRenderedPageBreak/>
         <w:t>Regulación de la calidad del aire</w:t>
       </w:r>
     </w:p>
@@ -6752,6 +6788,7 @@
           <w:bCs/>
           <w:lang w:val="es-419" w:eastAsia="es-CO"/>
         </w:rPr>
+        <w:lastRenderedPageBreak/>
         <w:t>Regulación del agua</w:t>
       </w:r>
     </w:p>
@@ -6826,7 +6863,7 @@
       <w:pPr>
         <w:pStyle w:val="Ttulo1"/>
       </w:pPr>
-      <w:bookmarkStart w:id="17" w:name="_Toc178156459"/>
+      <w:bookmarkStart w:id="17" w:name="_Toc178241481"/>
       <w:r>
         <w:lastRenderedPageBreak/>
         <w:t>Retos y oportunidades en Colombia</w:t>
@@ -6875,95 +6912,57 @@
     </w:p>
     <w:p>
       <w:pPr>
-        <w:pStyle w:val="Ttulo4"/>
-      </w:pPr>
-      <w:r>
-        <w:t>Pódcast</w:t>
-      </w:r>
-    </w:p>
-    <w:p>
-      <w:pPr>
-        <w:rPr>
-          <w:lang w:val="es-419" w:eastAsia="es-CO"/>
-        </w:rPr>
-      </w:pPr>
-      <w:r>
-        <w:rPr>
-          <w:lang w:val="es-419" w:eastAsia="es-CO"/>
-        </w:rPr>
-        <w:t xml:space="preserve">Se extiende una cordial invitación a escuchar el pódcast </w:t>
-      </w:r>
-      <w:r>
-        <w:rPr>
-          <w:lang w:val="es-419" w:eastAsia="es-CO"/>
-        </w:rPr>
-        <w:t>L</w:t>
-      </w:r>
-      <w:r>
-        <w:rPr>
-          <w:lang w:val="es-419" w:eastAsia="es-CO"/>
-        </w:rPr>
-        <w:t xml:space="preserve">a </w:t>
-      </w:r>
-      <w:r>
-        <w:rPr>
-          <w:lang w:val="es-419" w:eastAsia="es-CO"/>
-        </w:rPr>
-        <w:t>COP</w:t>
-      </w:r>
-      <w:r>
-        <w:rPr>
-          <w:lang w:val="es-419" w:eastAsia="es-CO"/>
-        </w:rPr>
-        <w:t xml:space="preserve">16 es muy importante para </w:t>
-      </w:r>
-      <w:r>
-        <w:rPr>
-          <w:lang w:val="es-419" w:eastAsia="es-CO"/>
-        </w:rPr>
-        <w:t>C</w:t>
-      </w:r>
-      <w:r>
-        <w:rPr>
-          <w:lang w:val="es-419" w:eastAsia="es-CO"/>
-        </w:rPr>
-        <w:t>olombia</w:t>
-      </w:r>
-      <w:r>
-        <w:rPr>
-          <w:lang w:val="es-419" w:eastAsia="es-CO"/>
-        </w:rPr>
-        <w:t xml:space="preserve">, acá se destaca la riqueza natural de Colombia y su papel en la protección de la biodiversidad en el marco de la COP16. A través de los personajes de </w:t>
-      </w:r>
-      <w:proofErr w:type="spellStart"/>
-      <w:r>
-        <w:rPr>
-          <w:lang w:val="es-419" w:eastAsia="es-CO"/>
-        </w:rPr>
-        <w:t>Asusena</w:t>
-      </w:r>
-      <w:proofErr w:type="spellEnd"/>
-      <w:r>
-        <w:rPr>
-          <w:lang w:val="es-419" w:eastAsia="es-CO"/>
-        </w:rPr>
-        <w:t xml:space="preserve"> y Don Campos, se explora cómo el país enfrenta desafíos globales como el cambio climático, la deforestación y la contaminación, todo con un enfoque poético y educativo.</w:t>
-      </w:r>
-    </w:p>
-    <w:p>
-      <w:pPr>
+        <w:rPr>
+          <w:lang w:val="es-419" w:eastAsia="es-CO"/>
+        </w:rPr>
+      </w:pPr>
+      <w:r>
+        <w:rPr>
+          <w:lang w:val="es-419" w:eastAsia="es-CO"/>
+        </w:rPr>
+        <w:t xml:space="preserve">En la historia </w:t>
+      </w:r>
+      <w:r>
         <w:rPr>
           <w:b/>
           <w:bCs/>
           <w:lang w:val="es-419" w:eastAsia="es-CO"/>
         </w:rPr>
-      </w:pPr>
-      <w:r>
+        <w:t>La COP16 es muy importante para Colombia</w:t>
+      </w:r>
+      <w:r>
+        <w:rPr>
+          <w:lang w:val="es-419" w:eastAsia="es-CO"/>
+        </w:rPr>
+        <w:t xml:space="preserve">, se destaca la riqueza natural de Colombia y su papel en la protección de la biodiversidad en el marco de la COP16. </w:t>
+      </w:r>
+      <w:r>
+        <w:rPr>
+          <w:lang w:val="es-419" w:eastAsia="es-CO"/>
+        </w:rPr>
+        <w:t>Además,</w:t>
+      </w:r>
+      <w:r>
+        <w:rPr>
+          <w:lang w:val="es-419" w:eastAsia="es-CO"/>
+        </w:rPr>
+        <w:t xml:space="preserve"> se explora cómo el país enfrenta desafíos globales como el cambio climático, la deforestación y la contaminación, todo con un enfoque poético y educativo.</w:t>
+      </w:r>
+    </w:p>
+    <w:p>
+      <w:pPr>
         <w:rPr>
           <w:b/>
           <w:bCs/>
           <w:lang w:val="es-419" w:eastAsia="es-CO"/>
         </w:rPr>
+      </w:pPr>
+      <w:r>
+        <w:rPr>
+          <w:b/>
+          <w:bCs/>
+          <w:lang w:val="es-419" w:eastAsia="es-CO"/>
+        </w:rPr>
         <w:t>La COP16 es muy importante para Colombia</w:t>
       </w:r>
     </w:p>
@@ -6977,7 +6976,32 @@
         <w:rPr>
           <w:lang w:val="es-419" w:eastAsia="es-CO"/>
         </w:rPr>
-        <w:t xml:space="preserve">“Colombia es uno de los países más ricos en biodiversidad del mundo”, dijo la Flor del Inírida con orgullo. “Aquí tenemos selvas, montañas, ríos y mares llenos de vida. </w:t>
+        <w:t>“Colombia es uno de los países más ricos en biodiversidad del mundo”, dijo la Flor del Inírida con orgullo. “Aquí tenemos selvas, montañas, ríos y mares llenos de vida</w:t>
+      </w:r>
+      <w:r>
+        <w:rPr>
+          <w:lang w:val="es-419" w:eastAsia="es-CO"/>
+        </w:rPr>
+        <w:t>”</w:t>
+      </w:r>
+      <w:r>
+        <w:rPr>
+          <w:lang w:val="es-419" w:eastAsia="es-CO"/>
+        </w:rPr>
+        <w:t>.</w:t>
+      </w:r>
+    </w:p>
+    <w:p>
+      <w:pPr>
+        <w:rPr>
+          <w:lang w:val="es-419" w:eastAsia="es-CO"/>
+        </w:rPr>
+      </w:pPr>
+      <w:r>
+        <w:rPr>
+          <w:lang w:val="es-419" w:eastAsia="es-CO"/>
+        </w:rPr>
+        <w:t xml:space="preserve">En la COP16, Colombia tiene la oportunidad de mostrar al mundo cómo estamos protegiendo nuestra biodiversidad y aprender nuevas maneras de hacerlo mejor. </w:t>
       </w:r>
     </w:p>
     <w:p>
@@ -6991,19 +7015,6 @@
           <w:lang w:val="es-419" w:eastAsia="es-CO"/>
         </w:rPr>
         <w:lastRenderedPageBreak/>
-        <w:t xml:space="preserve">En la COP16, Colombia tiene la oportunidad de mostrar al mundo cómo estamos protegiendo nuestra biodiversidad y aprender nuevas maneras de hacerlo mejor. </w:t>
-      </w:r>
-    </w:p>
-    <w:p>
-      <w:pPr>
-        <w:rPr>
-          <w:lang w:val="es-419" w:eastAsia="es-CO"/>
-        </w:rPr>
-      </w:pPr>
-      <w:r>
-        <w:rPr>
-          <w:lang w:val="es-419" w:eastAsia="es-CO"/>
-        </w:rPr>
         <w:t>También es una oportunidad para que los líderes y científicos discutan cómo enfrentar problemas como el cambio climático, la deforestación y la contaminación, que están afectando a nuestra biodiversidad.</w:t>
       </w:r>
     </w:p>
@@ -7011,7 +7022,7 @@
       <w:pPr>
         <w:pStyle w:val="Ttulo2"/>
       </w:pPr>
-      <w:bookmarkStart w:id="18" w:name="_Toc178156460"/>
+      <w:bookmarkStart w:id="18" w:name="_Toc178241482"/>
       <w:r>
         <w:t>Reto 1. Reducir las amenazas a la biodiversidad</w:t>
       </w:r>
@@ -7034,7 +7045,7 @@
       <w:pPr>
         <w:pStyle w:val="Ttulo3"/>
       </w:pPr>
-      <w:bookmarkStart w:id="19" w:name="_Toc178156461"/>
+      <w:bookmarkStart w:id="19" w:name="_Toc178241483"/>
       <w:r>
         <w:t>Meta 4</w:t>
       </w:r>
@@ -7228,7 +7239,7 @@
       <w:pPr>
         <w:pStyle w:val="Ttulo3"/>
       </w:pPr>
-      <w:bookmarkStart w:id="20" w:name="_Toc178156462"/>
+      <w:bookmarkStart w:id="20" w:name="_Toc178241484"/>
       <w:r>
         <w:t>Meta 5</w:t>
       </w:r>
@@ -7385,7 +7396,7 @@
       <w:pPr>
         <w:pStyle w:val="Ttulo2"/>
       </w:pPr>
-      <w:bookmarkStart w:id="21" w:name="_Toc178156463"/>
+      <w:bookmarkStart w:id="21" w:name="_Toc178241485"/>
       <w:r>
         <w:lastRenderedPageBreak/>
         <w:t>Reto 2. Satisfacer las necesidades de las personas</w:t>
@@ -7409,7 +7420,7 @@
       <w:pPr>
         <w:pStyle w:val="Ttulo3"/>
       </w:pPr>
-      <w:bookmarkStart w:id="22" w:name="_Toc178156464"/>
+      <w:bookmarkStart w:id="22" w:name="_Toc178241486"/>
       <w:r>
         <w:t>Meta 10</w:t>
       </w:r>
@@ -7548,7 +7559,7 @@
       <w:pPr>
         <w:pStyle w:val="Ttulo3"/>
       </w:pPr>
-      <w:bookmarkStart w:id="23" w:name="_Toc178156465"/>
+      <w:bookmarkStart w:id="23" w:name="_Toc178241487"/>
       <w:r>
         <w:t>Meta 12</w:t>
       </w:r>
@@ -7706,7 +7717,7 @@
       <w:pPr>
         <w:pStyle w:val="Ttulo2"/>
       </w:pPr>
-      <w:bookmarkStart w:id="24" w:name="_Toc178156466"/>
+      <w:bookmarkStart w:id="24" w:name="_Toc178241488"/>
       <w:r>
         <w:t>Reto 3. Herramientas y soluciones para la implementación y la integridad</w:t>
       </w:r>
@@ -7729,7 +7740,7 @@
       <w:pPr>
         <w:pStyle w:val="Ttulo3"/>
       </w:pPr>
-      <w:bookmarkStart w:id="25" w:name="_Toc178156467"/>
+      <w:bookmarkStart w:id="25" w:name="_Toc178241489"/>
       <w:r>
         <w:t>Meta 16</w:t>
       </w:r>
@@ -7850,7 +7861,7 @@
       <w:pPr>
         <w:pStyle w:val="Ttulo3"/>
       </w:pPr>
-      <w:bookmarkStart w:id="26" w:name="_Toc178156468"/>
+      <w:bookmarkStart w:id="26" w:name="_Toc178241490"/>
       <w:r>
         <w:lastRenderedPageBreak/>
         <w:t>Meta 21</w:t>
@@ -8008,7 +8019,7 @@
       <w:pPr>
         <w:pStyle w:val="Titulosgenerales"/>
       </w:pPr>
-      <w:bookmarkStart w:id="27" w:name="_Toc178156469"/>
+      <w:bookmarkStart w:id="27" w:name="_Toc178241491"/>
       <w:r>
         <w:lastRenderedPageBreak/>
         <w:t>Síntesis</w:t>
@@ -8097,7 +8108,7 @@
       <w:pPr>
         <w:pStyle w:val="Titulosgenerales"/>
       </w:pPr>
-      <w:bookmarkStart w:id="28" w:name="_Toc178156470"/>
+      <w:bookmarkStart w:id="28" w:name="_Toc178241492"/>
       <w:r>
         <w:lastRenderedPageBreak/>
         <w:t>Material complementario</w:t>
@@ -8556,7 +8567,7 @@
       <w:pPr>
         <w:pStyle w:val="Titulosgenerales"/>
       </w:pPr>
-      <w:bookmarkStart w:id="29" w:name="_Toc178156471"/>
+      <w:bookmarkStart w:id="29" w:name="_Toc178241493"/>
       <w:r>
         <w:lastRenderedPageBreak/>
         <w:t>Glosario</w:t>
@@ -8777,7 +8788,7 @@
       <w:pPr>
         <w:pStyle w:val="Titulosgenerales"/>
       </w:pPr>
-      <w:bookmarkStart w:id="30" w:name="_Toc178156472"/>
+      <w:bookmarkStart w:id="30" w:name="_Toc178241494"/>
       <w:r>
         <w:lastRenderedPageBreak/>
         <w:t>Referencias bibliográficas</w:t>
@@ -9009,7 +9020,7 @@
       <w:pPr>
         <w:pStyle w:val="Titulosgenerales"/>
       </w:pPr>
-      <w:bookmarkStart w:id="31" w:name="_Toc178156473"/>
+      <w:bookmarkStart w:id="31" w:name="_Toc178241495"/>
       <w:r>
         <w:lastRenderedPageBreak/>
         <w:t>Créditos</w:t>
@@ -9040,7 +9051,10 @@
           </w:tcPr>
           <w:p>
             <w:pPr>
-              <w:pStyle w:val="TextoTablas"/>
+              <w:ind w:firstLine="0"/>
+              <w:rPr>
+                <w:lang w:val="es-419" w:eastAsia="es-CO"/>
+              </w:rPr>
             </w:pPr>
             <w:r>
               <w:t>Nombre</w:t>
@@ -9053,7 +9067,10 @@
           </w:tcPr>
           <w:p>
             <w:pPr>
-              <w:pStyle w:val="TextoTablas"/>
+              <w:ind w:firstLine="0"/>
+              <w:rPr>
+                <w:lang w:val="es-419" w:eastAsia="es-CO"/>
+              </w:rPr>
             </w:pPr>
             <w:r>
               <w:t>Cargo</w:t>
@@ -9066,13 +9083,13 @@
           </w:tcPr>
           <w:p>
             <w:pPr>
-              <w:pStyle w:val="TextoTablas"/>
+              <w:ind w:firstLine="0"/>
+              <w:rPr>
+                <w:lang w:val="es-419" w:eastAsia="es-CO"/>
+              </w:rPr>
             </w:pPr>
             <w:r>
-              <w:t>Centro de Formación</w:t>
-            </w:r>
-            <w:r>
-              <w:t xml:space="preserve"> y Regional</w:t>
+              <w:t>Centro de Formación y Regional</w:t>
             </w:r>
           </w:p>
         </w:tc>
@@ -9095,13 +9112,7 @@
             </w:r>
             <w:proofErr w:type="spellEnd"/>
             <w:r>
-              <w:t xml:space="preserve"> Tatiana Villamil Caste</w:t>
-            </w:r>
-            <w:r>
-              <w:t>ll</w:t>
-            </w:r>
-            <w:r>
-              <w:t>anos</w:t>
+              <w:t xml:space="preserve"> Tatiana Villamil Castellanos</w:t>
             </w:r>
           </w:p>
         </w:tc>
@@ -9114,13 +9125,7 @@
               <w:pStyle w:val="TextoTablas"/>
             </w:pPr>
             <w:r>
-              <w:t xml:space="preserve">Responsable del </w:t>
-            </w:r>
-            <w:r>
-              <w:t>e</w:t>
-            </w:r>
-            <w:r>
-              <w:t>cosistema</w:t>
+              <w:t>Responsable del ecosistema</w:t>
             </w:r>
           </w:p>
         </w:tc>
@@ -9148,19 +9153,7 @@
               <w:pStyle w:val="TextoTablas"/>
             </w:pPr>
             <w:r>
-              <w:t xml:space="preserve">Olga Constanza </w:t>
-            </w:r>
-            <w:r>
-              <w:t>Berm</w:t>
-            </w:r>
-            <w:r>
-              <w:t>ú</w:t>
-            </w:r>
-            <w:r>
-              <w:t>dez</w:t>
-            </w:r>
-            <w:r>
-              <w:t xml:space="preserve"> </w:t>
+              <w:t xml:space="preserve">Olga Constanza Bermúdez </w:t>
             </w:r>
             <w:proofErr w:type="spellStart"/>
             <w:r>
@@ -9178,25 +9171,7 @@
               <w:pStyle w:val="TextoTablas"/>
             </w:pPr>
             <w:r>
-              <w:t>Responsable</w:t>
-            </w:r>
-            <w:r>
-              <w:t xml:space="preserve"> de</w:t>
-            </w:r>
-            <w:r>
-              <w:t xml:space="preserve"> </w:t>
-            </w:r>
-            <w:r>
-              <w:t>l</w:t>
-            </w:r>
-            <w:r>
-              <w:t xml:space="preserve">ínea de </w:t>
-            </w:r>
-            <w:r>
-              <w:t>p</w:t>
-            </w:r>
-            <w:r>
-              <w:t>roducción</w:t>
+              <w:t>Responsable de línea de producción</w:t>
             </w:r>
           </w:p>
         </w:tc>
@@ -9240,13 +9215,7 @@
               <w:pStyle w:val="TextoTablas"/>
             </w:pPr>
             <w:r>
-              <w:t xml:space="preserve">Evaluadora </w:t>
-            </w:r>
-            <w:r>
-              <w:t>i</w:t>
-            </w:r>
-            <w:r>
-              <w:t>nstruccional</w:t>
+              <w:t>Evaluadora instruccional</w:t>
             </w:r>
           </w:p>
         </w:tc>
@@ -9272,9 +9241,6 @@
           <w:p>
             <w:pPr>
               <w:pStyle w:val="TextoTablas"/>
-              <w:rPr>
-                <w:highlight w:val="yellow"/>
-              </w:rPr>
             </w:pPr>
             <w:r>
               <w:t>Yerson Fabian Zarate Saavedra</w:t>
@@ -9288,24 +9254,9 @@
           <w:p>
             <w:pPr>
               <w:pStyle w:val="TextoTablas"/>
-              <w:rPr>
-                <w:highlight w:val="yellow"/>
-              </w:rPr>
             </w:pPr>
             <w:r>
-              <w:t xml:space="preserve">Diseñador de </w:t>
-            </w:r>
-            <w:r>
-              <w:t>c</w:t>
-            </w:r>
-            <w:r>
-              <w:t xml:space="preserve">ontenidos </w:t>
-            </w:r>
-            <w:r>
-              <w:t>d</w:t>
-            </w:r>
-            <w:r>
-              <w:t>igitales</w:t>
+              <w:t>Diseñador de contenidos</w:t>
             </w:r>
           </w:p>
         </w:tc>
@@ -9316,9 +9267,6 @@
           <w:p>
             <w:pPr>
               <w:pStyle w:val="TextoTablas"/>
-              <w:rPr>
-                <w:highlight w:val="yellow"/>
-              </w:rPr>
             </w:pPr>
             <w:r>
               <w:t>Centro de Servicios de Salud - Regional Antioquia</w:t>
@@ -9352,32 +9300,13 @@
               <w:pStyle w:val="TextoTablas"/>
             </w:pPr>
             <w:r>
-              <w:t xml:space="preserve">Desarrollador </w:t>
-            </w:r>
-            <w:r>
-              <w:rPr>
-                <w:rStyle w:val="Extranjerismo"/>
-              </w:rPr>
-              <w:t>f</w:t>
-            </w:r>
-            <w:r>
-              <w:rPr>
-                <w:rStyle w:val="Extranjerismo"/>
-              </w:rPr>
-              <w:t>ull</w:t>
-            </w:r>
-            <w:r>
-              <w:rPr>
-                <w:rStyle w:val="Extranjerismo"/>
-              </w:rPr>
-              <w:t xml:space="preserve"> </w:t>
-            </w:r>
-            <w:r>
-              <w:rPr>
-                <w:rStyle w:val="Extranjerismo"/>
-              </w:rPr>
+              <w:t xml:space="preserve">Desarrollador full </w:t>
+            </w:r>
+            <w:proofErr w:type="spellStart"/>
+            <w:r>
               <w:t>stack</w:t>
             </w:r>
+            <w:proofErr w:type="spellEnd"/>
           </w:p>
         </w:tc>
         <w:tc>
@@ -9579,13 +9508,7 @@
               <w:pStyle w:val="TextoTablas"/>
             </w:pPr>
             <w:r>
-              <w:t xml:space="preserve">Luis Gabriel Urueta </w:t>
-            </w:r>
-            <w:r>
-              <w:t>Á</w:t>
-            </w:r>
-            <w:r>
-              <w:t>lvarez</w:t>
+              <w:t>Luis Gabriel Urueta Álvarez</w:t>
             </w:r>
           </w:p>
         </w:tc>
@@ -9642,31 +9565,7 @@
               <w:pStyle w:val="TextoTablas"/>
             </w:pPr>
             <w:r>
-              <w:t xml:space="preserve">Evaluador </w:t>
-            </w:r>
-            <w:r>
-              <w:t>de</w:t>
-            </w:r>
-            <w:r>
-              <w:t xml:space="preserve"> </w:t>
-            </w:r>
-            <w:r>
-              <w:t>c</w:t>
-            </w:r>
-            <w:r>
-              <w:t xml:space="preserve">ontenidos </w:t>
-            </w:r>
-            <w:r>
-              <w:t>i</w:t>
-            </w:r>
-            <w:r>
-              <w:t xml:space="preserve">nclusivos y </w:t>
-            </w:r>
-            <w:r>
-              <w:t>a</w:t>
-            </w:r>
-            <w:r>
-              <w:t>ccesibles</w:t>
+              <w:t>Evaluador de contenidos inclusivos y accesibles</w:t>
             </w:r>
           </w:p>
         </w:tc>
@@ -9707,31 +9606,7 @@
               <w:pStyle w:val="TextoTablas"/>
             </w:pPr>
             <w:r>
-              <w:t xml:space="preserve">Evaluador </w:t>
-            </w:r>
-            <w:r>
-              <w:t>de</w:t>
-            </w:r>
-            <w:r>
-              <w:t xml:space="preserve"> </w:t>
-            </w:r>
-            <w:r>
-              <w:t>c</w:t>
-            </w:r>
-            <w:r>
-              <w:t xml:space="preserve">ontenidos </w:t>
-            </w:r>
-            <w:r>
-              <w:t>i</w:t>
-            </w:r>
-            <w:r>
-              <w:t xml:space="preserve">nclusivos y </w:t>
-            </w:r>
-            <w:r>
-              <w:t>a</w:t>
-            </w:r>
-            <w:r>
-              <w:t>ccesibles</w:t>
+              <w:t>Evaluador de contenidos inclusivos y accesibles</w:t>
             </w:r>
           </w:p>
         </w:tc>
@@ -15054,13 +14929,13 @@
 </file>
 
 <file path=customXml/itemProps2.xml><?xml version="1.0" encoding="utf-8"?>
-<ds:datastoreItem xmlns:ds="http://schemas.openxmlformats.org/officeDocument/2006/customXml" ds:itemID="{BE4C5A1C-1792-4CB8-882D-4C18F5487DB4}"/>
+<ds:datastoreItem xmlns:ds="http://schemas.openxmlformats.org/officeDocument/2006/customXml" ds:itemID="{0AA00AE4-A6D4-4200-B8D1-B455DD2E0C33}"/>
 </file>
 
 <file path=customXml/itemProps3.xml><?xml version="1.0" encoding="utf-8"?>
-<ds:datastoreItem xmlns:ds="http://schemas.openxmlformats.org/officeDocument/2006/customXml" ds:itemID="{84CA3619-B5B7-451E-86CF-DCA81226597A}"/>
+<ds:datastoreItem xmlns:ds="http://schemas.openxmlformats.org/officeDocument/2006/customXml" ds:itemID="{758E178C-6747-4399-A055-7280B7747365}"/>
 </file>
 
 <file path=customXml/itemProps4.xml><?xml version="1.0" encoding="utf-8"?>
-<ds:datastoreItem xmlns:ds="http://schemas.openxmlformats.org/officeDocument/2006/customXml" ds:itemID="{7A1D5AAB-8647-48B3-84E9-0835AF90C4A7}"/>
+<ds:datastoreItem xmlns:ds="http://schemas.openxmlformats.org/officeDocument/2006/customXml" ds:itemID="{540A8B5F-467B-4047-822E-93FAD490E981}"/>
 </file>
</xml_diff>